<commit_message>
Etapas de planeación y análisis
Se elaboro un perfil como un medio para obtener datos sobre el tema, el cliente y el medio del proyecto.

Se considera este perfil como parte de las primeras dos etapas del desarrollo de software:

Etapa de planeación previa del proyecto.

Etapa de análisis de los requisitos operativos.

Se espera la evaluación y corrección por parte del docente.
</commit_message>
<xml_diff>
--- a/Tareas/Tarea 2/Idea de proyecto de investigación.docx
+++ b/Tareas/Tarea 2/Idea de proyecto de investigación.docx
@@ -10,6 +10,7 @@
           <w:docPartUnique/>
         </w:docPartObj>
       </w:sdtPr>
+      <w:sdtEndPr/>
       <w:sdtContent>
         <w:p>
           <w:r>
@@ -1312,7 +1313,7 @@
       </w:pPr>
       <w:r>
         <w:lastRenderedPageBreak/>
-        <w:t>Analisis</w:t>
+        <w:t>Análisis</w:t>
       </w:r>
     </w:p>
     <w:tbl>
@@ -1330,11 +1331,11 @@
         <w:tblLook w:val="04A0" w:firstRow="1" w:lastRow="0" w:firstColumn="1" w:lastColumn="0" w:noHBand="0" w:noVBand="1"/>
       </w:tblPr>
       <w:tblGrid>
-        <w:gridCol w:w="1887"/>
-        <w:gridCol w:w="1826"/>
-        <w:gridCol w:w="1966"/>
-        <w:gridCol w:w="1500"/>
-        <w:gridCol w:w="1847"/>
+        <w:gridCol w:w="1897"/>
+        <w:gridCol w:w="1816"/>
+        <w:gridCol w:w="1968"/>
+        <w:gridCol w:w="1503"/>
+        <w:gridCol w:w="1842"/>
       </w:tblGrid>
       <w:tr>
         <w:trPr>
@@ -1493,22 +1494,19 @@
               <w:spacing w:before="240" w:after="240"/>
             </w:pPr>
             <w:r>
-              <w:t xml:space="preserve">S. </w:t>
-            </w:r>
-            <w:r>
-              <w:t>de</w:t>
-            </w:r>
-            <w:r>
-              <w:t xml:space="preserve"> compra y venta de libros en línea para una empresa (tipo </w:t>
-            </w:r>
-            <w:r>
-              <w:t>Amazon</w:t>
-            </w:r>
-            <w:r>
-              <w:t>)</w:t>
-            </w:r>
-            <w:r>
-              <w:t>.</w:t>
+              <w:t xml:space="preserve">S. Para la gestión de inventario de una empresa de </w:t>
+            </w:r>
+            <w:r>
+              <w:t>repuesto de motos.</w:t>
+            </w:r>
+          </w:p>
+          <w:p>
+            <w:pPr>
+              <w:pStyle w:val="Sinespaciado"/>
+              <w:spacing w:before="240" w:after="240"/>
+            </w:pPr>
+            <w:r>
+              <w:t>(Conocemos a una persona del rublo)</w:t>
             </w:r>
           </w:p>
         </w:tc>
@@ -1525,7 +1523,7 @@
               <w:spacing w:before="240" w:after="240"/>
             </w:pPr>
             <w:r>
-              <w:t>Comprador</w:t>
+              <w:t>Distribuidor</w:t>
             </w:r>
           </w:p>
           <w:p>
@@ -1534,7 +1532,7 @@
               <w:spacing w:before="240" w:after="240"/>
             </w:pPr>
             <w:r>
-              <w:t>Vendedor</w:t>
+              <w:t>productos</w:t>
             </w:r>
           </w:p>
           <w:p>
@@ -1543,161 +1541,7 @@
               <w:spacing w:before="240" w:after="240"/>
             </w:pPr>
             <w:r>
-              <w:t>Libro</w:t>
-            </w:r>
-          </w:p>
-          <w:p>
-            <w:pPr>
-              <w:pStyle w:val="Sinespaciado"/>
-              <w:spacing w:before="240" w:after="240"/>
-            </w:pPr>
-            <w:r>
               <w:t>Dinero</w:t>
-            </w:r>
-          </w:p>
-          <w:p>
-            <w:pPr>
-              <w:pStyle w:val="Sinespaciado"/>
-              <w:spacing w:before="240" w:after="240"/>
-            </w:pPr>
-            <w:r>
-              <w:t>Opinión de compra</w:t>
-            </w:r>
-          </w:p>
-        </w:tc>
-        <w:tc>
-          <w:tcPr>
-            <w:tcW w:w="0" w:type="auto"/>
-            <w:tcBorders>
-              <w:top w:val="single" w:sz="8" w:space="0" w:color="FFFFFF" w:themeColor="background1"/>
-            </w:tcBorders>
-          </w:tcPr>
-          <w:p>
-            <w:pPr>
-              <w:pStyle w:val="Sinespaciado"/>
-              <w:spacing w:before="240" w:after="240"/>
-              <w:rPr>
-                <w:highlight w:val="green"/>
-              </w:rPr>
-            </w:pPr>
-            <w:r>
-              <w:rPr>
-                <w:highlight w:val="green"/>
-              </w:rPr>
-              <w:t>Registro:</w:t>
-            </w:r>
-          </w:p>
-          <w:p>
-            <w:pPr>
-              <w:pStyle w:val="Sinespaciado"/>
-              <w:spacing w:before="240" w:after="240"/>
-              <w:rPr>
-                <w:highlight w:val="green"/>
-              </w:rPr>
-            </w:pPr>
-            <w:r>
-              <w:rPr>
-                <w:highlight w:val="green"/>
-              </w:rPr>
-              <w:t>usuario</w:t>
-            </w:r>
-          </w:p>
-          <w:p>
-            <w:pPr>
-              <w:pStyle w:val="Sinespaciado"/>
-              <w:spacing w:before="240" w:after="240"/>
-              <w:rPr>
-                <w:highlight w:val="green"/>
-              </w:rPr>
-            </w:pPr>
-            <w:r>
-              <w:rPr>
-                <w:highlight w:val="green"/>
-              </w:rPr>
-              <w:t>libro</w:t>
-            </w:r>
-          </w:p>
-          <w:p>
-            <w:pPr>
-              <w:pStyle w:val="Sinespaciado"/>
-              <w:spacing w:before="240" w:after="240"/>
-              <w:rPr>
-                <w:highlight w:val="red"/>
-              </w:rPr>
-            </w:pPr>
-            <w:r>
-              <w:rPr>
-                <w:highlight w:val="red"/>
-              </w:rPr>
-              <w:t>venta</w:t>
-            </w:r>
-          </w:p>
-          <w:p>
-            <w:pPr>
-              <w:pStyle w:val="Sinespaciado"/>
-              <w:spacing w:before="240" w:after="240"/>
-            </w:pPr>
-            <w:r>
-              <w:rPr>
-                <w:highlight w:val="green"/>
-              </w:rPr>
-              <w:t>opinión</w:t>
-            </w:r>
-            <w:r>
-              <w:rPr>
-                <w:highlight w:val="green"/>
-              </w:rPr>
-              <w:t xml:space="preserve"> de</w:t>
-            </w:r>
-            <w:r>
-              <w:rPr>
-                <w:highlight w:val="green"/>
-              </w:rPr>
-              <w:t xml:space="preserve"> c</w:t>
-            </w:r>
-            <w:r>
-              <w:rPr>
-                <w:highlight w:val="green"/>
-              </w:rPr>
-              <w:t>ompra</w:t>
-            </w:r>
-          </w:p>
-        </w:tc>
-        <w:tc>
-          <w:tcPr>
-            <w:tcW w:w="0" w:type="auto"/>
-            <w:tcBorders>
-              <w:top w:val="single" w:sz="8" w:space="0" w:color="FFFFFF" w:themeColor="background1"/>
-            </w:tcBorders>
-          </w:tcPr>
-          <w:p>
-            <w:pPr>
-              <w:pStyle w:val="Sinespaciado"/>
-              <w:spacing w:before="240" w:after="240"/>
-              <w:rPr>
-                <w:highlight w:val="yellow"/>
-              </w:rPr>
-            </w:pPr>
-            <w:r>
-              <w:rPr>
-                <w:highlight w:val="yellow"/>
-              </w:rPr>
-              <w:t>Interfaz comprador</w:t>
-            </w:r>
-          </w:p>
-          <w:p>
-            <w:pPr>
-              <w:pStyle w:val="Sinespaciado"/>
-              <w:spacing w:before="240" w:after="240"/>
-              <w:rPr>
-                <w:highlight w:val="yellow"/>
-              </w:rPr>
-            </w:pPr>
-            <w:r>
-              <w:rPr>
-                <w:highlight w:val="yellow"/>
-              </w:rPr>
-              <w:t>Interfaz vendedor</w:t>
             </w:r>
           </w:p>
         </w:tc>
@@ -1714,7 +1558,86 @@
               <w:spacing w:before="240" w:after="240"/>
             </w:pPr>
             <w:r>
-              <w:t>Ofrecer a los usuarios un entorno adecuado para la venta y compra de libros.</w:t>
+              <w:t>Registro:</w:t>
+            </w:r>
+          </w:p>
+          <w:p>
+            <w:pPr>
+              <w:pStyle w:val="Sinespaciado"/>
+              <w:spacing w:before="240" w:after="240"/>
+            </w:pPr>
+            <w:r>
+              <w:t xml:space="preserve">Distribuidor </w:t>
+            </w:r>
+          </w:p>
+          <w:p>
+            <w:pPr>
+              <w:pStyle w:val="Sinespaciado"/>
+              <w:spacing w:before="240" w:after="240"/>
+            </w:pPr>
+            <w:r>
+              <w:t>Producto</w:t>
+            </w:r>
+          </w:p>
+          <w:p>
+            <w:pPr>
+              <w:pStyle w:val="Sinespaciado"/>
+              <w:spacing w:before="240" w:after="240"/>
+            </w:pPr>
+            <w:r>
+              <w:t>C</w:t>
+            </w:r>
+            <w:r>
+              <w:t>ompra</w:t>
+            </w:r>
+          </w:p>
+          <w:p>
+            <w:pPr>
+              <w:pStyle w:val="Sinespaciado"/>
+              <w:spacing w:before="240" w:after="240"/>
+            </w:pPr>
+            <w:r>
+              <w:t>Administración de stock</w:t>
+            </w:r>
+          </w:p>
+        </w:tc>
+        <w:tc>
+          <w:tcPr>
+            <w:tcW w:w="0" w:type="auto"/>
+            <w:tcBorders>
+              <w:top w:val="single" w:sz="8" w:space="0" w:color="FFFFFF" w:themeColor="background1"/>
+            </w:tcBorders>
+          </w:tcPr>
+          <w:p>
+            <w:pPr>
+              <w:pStyle w:val="Sinespaciado"/>
+              <w:spacing w:before="240" w:after="240"/>
+            </w:pPr>
+            <w:r>
+              <w:t>Interfaz admin. de inventario</w:t>
+            </w:r>
+          </w:p>
+        </w:tc>
+        <w:tc>
+          <w:tcPr>
+            <w:tcW w:w="0" w:type="auto"/>
+            <w:tcBorders>
+              <w:top w:val="single" w:sz="8" w:space="0" w:color="FFFFFF" w:themeColor="background1"/>
+            </w:tcBorders>
+          </w:tcPr>
+          <w:p>
+            <w:pPr>
+              <w:pStyle w:val="Sinespaciado"/>
+              <w:spacing w:before="240" w:after="240"/>
+            </w:pPr>
+            <w:r>
+              <w:t>Proporcionar una herramienta de admin</w:t>
+            </w:r>
+            <w:r>
+              <w:t>.</w:t>
+            </w:r>
+            <w:r>
+              <w:t xml:space="preserve"> de inventario para empresa.</w:t>
             </w:r>
           </w:p>
         </w:tc>
@@ -1847,14 +1770,12 @@
                 <w:highlight w:val="red"/>
               </w:rPr>
             </w:pPr>
-            <w:proofErr w:type="spellStart"/>
             <w:r>
               <w:rPr>
                 <w:highlight w:val="red"/>
               </w:rPr>
               <w:t>Admin</w:t>
             </w:r>
-            <w:proofErr w:type="spellEnd"/>
             <w:r>
               <w:rPr>
                 <w:highlight w:val="red"/>
@@ -1876,14 +1797,12 @@
                 <w:highlight w:val="red"/>
               </w:rPr>
             </w:pPr>
-            <w:proofErr w:type="spellStart"/>
             <w:r>
               <w:rPr>
                 <w:highlight w:val="red"/>
               </w:rPr>
               <w:t>Admin</w:t>
             </w:r>
-            <w:proofErr w:type="spellEnd"/>
             <w:r>
               <w:rPr>
                 <w:highlight w:val="red"/>
@@ -2184,21 +2103,7 @@
               <w:rPr>
                 <w:highlight w:val="yellow"/>
               </w:rPr>
-              <w:t xml:space="preserve">Interfaz de </w:t>
-            </w:r>
-            <w:proofErr w:type="spellStart"/>
-            <w:r>
-              <w:rPr>
-                <w:highlight w:val="yellow"/>
-              </w:rPr>
-              <w:t>admin</w:t>
-            </w:r>
-            <w:proofErr w:type="spellEnd"/>
-            <w:r>
-              <w:rPr>
-                <w:highlight w:val="yellow"/>
-              </w:rPr>
-              <w:t>. de encomienda</w:t>
+              <w:t>Interfaz de admin. de encomienda</w:t>
             </w:r>
           </w:p>
         </w:tc>
@@ -2212,15 +2117,7 @@
               <w:spacing w:before="240" w:after="240"/>
             </w:pPr>
             <w:r>
-              <w:t xml:space="preserve">Proporcionar una herramienta de </w:t>
-            </w:r>
-            <w:proofErr w:type="spellStart"/>
-            <w:r>
-              <w:t>admin</w:t>
-            </w:r>
-            <w:proofErr w:type="spellEnd"/>
-            <w:r>
-              <w:t>. de encomiendas para una empresa.</w:t>
+              <w:t>Proporcionar una herramienta de admin. de encomiendas para una empresa.</w:t>
             </w:r>
           </w:p>
         </w:tc>
@@ -2338,7 +2235,7 @@
           <v:path o:extrusionok="f" gradientshapeok="t" o:connecttype="rect"/>
           <o:lock v:ext="edit" aspectratio="t"/>
         </v:shapetype>
-        <v:shape id="WordPictureWatermark61286141" o:spid="_x0000_s2050" type="#_x0000_t75" style="position:absolute;margin-left:0;margin-top:0;width:510.5pt;height:709.65pt;z-index:-251658240;mso-position-horizontal:center;mso-position-horizontal-relative:margin;mso-position-vertical:center;mso-position-vertical-relative:margin" o:allowincell="f">
+        <v:shape id="WordPictureWatermark61286141" o:spid="_x0000_s2050" type="#_x0000_t75" style="position:absolute;margin-left:0;margin-top:0;width:510.5pt;height:709.65pt;z-index:-251658752;mso-position-horizontal:center;mso-position-horizontal-relative:margin;mso-position-vertical:center;mso-position-vertical-relative:margin" o:allowincell="f">
           <v:imagedata r:id="rId1" o:title="Captura de pantalla 2023-09-06 104308"/>
           <w10:wrap anchorx="margin" anchory="margin"/>
         </v:shape>
@@ -5570,6 +5467,7 @@
   </w:style>
   <w:style w:type="character" w:customStyle="1" w:styleId="SinespaciadoCar">
     <w:name w:val="Sin espaciado Car"/>
+    <w:aliases w:val="No Indent Car"/>
     <w:basedOn w:val="Fuentedeprrafopredeter"/>
     <w:link w:val="Sinespaciado"/>
     <w:uiPriority w:val="1"/>

</xml_diff>